<commit_message>
Revert "Merge branch 'Base_de_Datos' of https://github.com/J0otaa/ProyectoServiciosSociales into Base_de_Datos"
This reverts commit dbe7a2c8e01bc0999fb69ee73ed5e91e044fad9e, reversing
changes made to 432aeb0bc6a79ff225d77d6025a084fa165a6273.
</commit_message>
<xml_diff>
--- a/Estructura de la base de datos.docx
+++ b/Estructura de la base de datos.docx
@@ -180,25 +180,17 @@
           <w:numId w:val="2"/>
         </w:numPr>
         <w:rPr>
-          <w:sz w:val="28"/>
-          <w:lang w:val="en-US"/>
-        </w:rPr>
-      </w:pPr>
-      <w:proofErr w:type="spellStart"/>
-      <w:r>
-        <w:rPr>
-          <w:sz w:val="28"/>
-          <w:lang w:val="en-US"/>
-        </w:rPr>
-        <w:t>Identificación</w:t>
-      </w:r>
-      <w:proofErr w:type="spellEnd"/>
-      <w:r>
-        <w:rPr>
-          <w:sz w:val="28"/>
-          <w:lang w:val="en-US"/>
-        </w:rPr>
-        <w:t xml:space="preserve"> </w:t>
+          <w:b/>
+          <w:sz w:val="28"/>
+          <w:lang w:val="es-CR"/>
+        </w:rPr>
+      </w:pPr>
+      <w:r>
+        <w:rPr>
+          <w:sz w:val="28"/>
+          <w:lang w:val="es-CR"/>
+        </w:rPr>
+        <w:t xml:space="preserve">Número de ingreso </w:t>
       </w:r>
       <w:r>
         <w:rPr>
@@ -227,7 +219,7 @@
           <w:sz w:val="28"/>
           <w:lang w:val="en-US"/>
         </w:rPr>
-        <w:t>Nombre</w:t>
+        <w:t>Identificación</w:t>
       </w:r>
       <w:proofErr w:type="spellEnd"/>
     </w:p>
@@ -249,23 +241,7 @@
           <w:sz w:val="28"/>
           <w:lang w:val="en-US"/>
         </w:rPr>
-        <w:t>Fecha</w:t>
-      </w:r>
-      <w:proofErr w:type="spellEnd"/>
-      <w:r>
-        <w:rPr>
-          <w:sz w:val="28"/>
-          <w:lang w:val="en-US"/>
-        </w:rPr>
-        <w:t xml:space="preserve"> de </w:t>
-      </w:r>
-      <w:proofErr w:type="spellStart"/>
-      <w:r>
-        <w:rPr>
-          <w:sz w:val="28"/>
-          <w:lang w:val="en-US"/>
-        </w:rPr>
-        <w:t>nacimiento</w:t>
+        <w:t>Nombre</w:t>
       </w:r>
       <w:proofErr w:type="spellEnd"/>
     </w:p>
@@ -287,29 +263,23 @@
           <w:sz w:val="28"/>
           <w:lang w:val="en-US"/>
         </w:rPr>
-        <w:t>Teléfono</w:t>
+        <w:t>Fecha</w:t>
       </w:r>
       <w:proofErr w:type="spellEnd"/>
-    </w:p>
-    <w:p>
-      <w:pPr>
-        <w:pStyle w:val="Prrafodelista"/>
-        <w:numPr>
-          <w:ilvl w:val="0"/>
-          <w:numId w:val="2"/>
-        </w:numPr>
-        <w:rPr>
-          <w:sz w:val="28"/>
-          <w:lang w:val="en-US"/>
-        </w:rPr>
-      </w:pPr>
+      <w:r>
+        <w:rPr>
+          <w:sz w:val="28"/>
+          <w:lang w:val="en-US"/>
+        </w:rPr>
+        <w:t xml:space="preserve"> de </w:t>
+      </w:r>
       <w:proofErr w:type="spellStart"/>
       <w:r>
         <w:rPr>
           <w:sz w:val="28"/>
           <w:lang w:val="en-US"/>
         </w:rPr>
-        <w:t>Dirección</w:t>
+        <w:t>nacimiento</w:t>
       </w:r>
       <w:proofErr w:type="spellEnd"/>
     </w:p>
@@ -643,50 +613,8 @@
           <w:sz w:val="28"/>
           <w:lang w:val="es-CR"/>
         </w:rPr>
-        <w:t>Identificación</w:t>
-      </w:r>
-    </w:p>
-    <w:p>
-      <w:pPr>
-        <w:pStyle w:val="Prrafodelista"/>
-        <w:numPr>
-          <w:ilvl w:val="0"/>
-          <w:numId w:val="4"/>
-        </w:numPr>
-        <w:rPr>
-          <w:sz w:val="28"/>
-          <w:lang w:val="es-CR"/>
-        </w:rPr>
-      </w:pPr>
-      <w:r>
-        <w:rPr>
-          <w:sz w:val="28"/>
-          <w:lang w:val="es-CR"/>
-        </w:rPr>
         <w:t>Fecha de nacimiento</w:t>
       </w:r>
-    </w:p>
-    <w:p>
-      <w:pPr>
-        <w:pStyle w:val="Prrafodelista"/>
-        <w:numPr>
-          <w:ilvl w:val="0"/>
-          <w:numId w:val="4"/>
-        </w:numPr>
-        <w:rPr>
-          <w:sz w:val="28"/>
-          <w:lang w:val="es-CR"/>
-        </w:rPr>
-      </w:pPr>
-      <w:r>
-        <w:rPr>
-          <w:sz w:val="28"/>
-          <w:lang w:val="es-CR"/>
-        </w:rPr>
-        <w:t>Clientes afiliados</w:t>
-      </w:r>
-      <w:bookmarkStart w:id="0" w:name="_GoBack"/>
-      <w:bookmarkEnd w:id="0"/>
     </w:p>
     <w:p>
       <w:pPr>
@@ -772,6 +700,8 @@
         </w:rPr>
         <w:t>Dirección</w:t>
       </w:r>
+      <w:bookmarkStart w:id="0" w:name="_GoBack"/>
+      <w:bookmarkEnd w:id="0"/>
     </w:p>
     <w:p>
       <w:pPr>
@@ -825,6 +755,7 @@
           <w:sz w:val="32"/>
           <w:lang w:val="es-CR"/>
         </w:rPr>
+        <w:lastRenderedPageBreak/>
         <w:t>Tabla banco o caja</w:t>
       </w:r>
     </w:p>

</xml_diff>